<commit_message>
Added file for module 5
</commit_message>
<xml_diff>
--- a/SNHU MAT-243 mathematical symbol cheat sheet.docx
+++ b/SNHU MAT-243 mathematical symbol cheat sheet.docx
@@ -1327,6 +1327,127 @@
                 <w:szCs w:val="20"/>
               </w:rPr>
               <w:t>Alt + 8800</w:t>
+            </w:r>
+          </w:p>
+        </w:tc>
+      </w:tr>
+      <w:tr>
+        <w:tc>
+          <w:tcPr>
+            <w:tcW w:w="1870" w:type="dxa"/>
+          </w:tcPr>
+          <w:p>
+            <w:pPr>
+              <w:ind w:firstLine="0"/>
+              <w:jc w:val="center"/>
+              <w:rPr>
+                <w:rFonts w:cstheme="minorHAnsi"/>
+              </w:rPr>
+            </w:pPr>
+            <w:r>
+              <w:rPr>
+                <w:rFonts w:ascii="Times New Roman" w:hAnsi="Times New Roman" w:cs="Times New Roman"/>
+              </w:rPr>
+              <w:t>Β</w:t>
+            </w:r>
+          </w:p>
+        </w:tc>
+        <w:tc>
+          <w:tcPr>
+            <w:tcW w:w="1870" w:type="dxa"/>
+          </w:tcPr>
+          <w:p>
+            <w:pPr>
+              <w:ind w:firstLine="0"/>
+              <w:jc w:val="center"/>
+              <w:rPr>
+                <w:rFonts w:cstheme="minorHAnsi"/>
+              </w:rPr>
+            </w:pPr>
+            <w:r>
+              <w:rPr>
+                <w:rFonts w:cstheme="minorHAnsi"/>
+              </w:rPr>
+              <w:t>ß</w:t>
+            </w:r>
+          </w:p>
+        </w:tc>
+        <w:tc>
+          <w:tcPr>
+            <w:tcW w:w="1870" w:type="dxa"/>
+          </w:tcPr>
+          <w:p>
+            <w:pPr>
+              <w:ind w:firstLine="0"/>
+              <w:jc w:val="center"/>
+              <w:rPr>
+                <w:rFonts w:asciiTheme="majorBidi" w:hAnsiTheme="majorBidi" w:cstheme="majorBidi"/>
+                <w:sz w:val="20"/>
+                <w:szCs w:val="20"/>
+              </w:rPr>
+            </w:pPr>
+            <w:r>
+              <w:rPr>
+                <w:rFonts w:asciiTheme="majorBidi" w:hAnsiTheme="majorBidi" w:cstheme="majorBidi"/>
+                <w:sz w:val="20"/>
+                <w:szCs w:val="20"/>
+              </w:rPr>
+              <w:t>Beta</w:t>
+            </w:r>
+          </w:p>
+        </w:tc>
+        <w:tc>
+          <w:tcPr>
+            <w:tcW w:w="2665" w:type="dxa"/>
+          </w:tcPr>
+          <w:p>
+            <w:pPr>
+              <w:ind w:firstLine="0"/>
+              <w:rPr>
+                <w:rFonts w:asciiTheme="majorBidi" w:hAnsiTheme="majorBidi" w:cstheme="majorBidi"/>
+                <w:sz w:val="20"/>
+                <w:szCs w:val="20"/>
+              </w:rPr>
+            </w:pPr>
+          </w:p>
+        </w:tc>
+        <w:tc>
+          <w:tcPr>
+            <w:tcW w:w="2610" w:type="dxa"/>
+          </w:tcPr>
+          <w:p>
+            <w:pPr>
+              <w:ind w:firstLine="0"/>
+              <w:rPr>
+                <w:rFonts w:asciiTheme="majorBidi" w:hAnsiTheme="majorBidi" w:cstheme="majorBidi"/>
+                <w:sz w:val="20"/>
+                <w:szCs w:val="20"/>
+              </w:rPr>
+            </w:pPr>
+            <w:r>
+              <w:rPr>
+                <w:rFonts w:asciiTheme="majorBidi" w:hAnsiTheme="majorBidi" w:cstheme="majorBidi"/>
+                <w:sz w:val="20"/>
+                <w:szCs w:val="20"/>
+              </w:rPr>
+              <w:t xml:space="preserve">Alt+ </w:t>
+            </w:r>
+            <w:r>
+              <w:rPr>
+                <w:rFonts w:asciiTheme="majorBidi" w:hAnsiTheme="majorBidi" w:cstheme="majorBidi"/>
+                <w:sz w:val="20"/>
+                <w:szCs w:val="20"/>
+              </w:rPr>
+              <w:t>225</w:t>
+            </w:r>
+            <w:r>
+              <w:rPr>
+                <w:rFonts w:asciiTheme="majorBidi" w:hAnsiTheme="majorBidi" w:cstheme="majorBidi"/>
+                <w:sz w:val="20"/>
+                <w:szCs w:val="20"/>
+              </w:rPr>
+              <w:br/>
+              <w:t>Alt+ 914 Upper case</w:t>
             </w:r>
           </w:p>
         </w:tc>
@@ -1569,7 +1690,7 @@
         <w:sz w:val="18"/>
         <w:szCs w:val="18"/>
       </w:rPr>
-      <w:t>1/20/2023 4:35:36 PM</w:t>
+      <w:t>1/31/2023 3:19:48 PM</w:t>
     </w:r>
     <w:r>
       <w:rPr>

</xml_diff>

<commit_message>
Interpreting regression parameters Added example file
</commit_message>
<xml_diff>
--- a/SNHU MAT-243 mathematical symbol cheat sheet.docx
+++ b/SNHU MAT-243 mathematical symbol cheat sheet.docx
@@ -1327,6 +1327,102 @@
                 <w:szCs w:val="20"/>
               </w:rPr>
               <w:t>Alt + 8800</w:t>
+            </w:r>
+          </w:p>
+        </w:tc>
+      </w:tr>
+      <w:tr>
+        <w:tc>
+          <w:tcPr>
+            <w:tcW w:w="1870" w:type="dxa"/>
+          </w:tcPr>
+          <w:p>
+            <w:pPr>
+              <w:ind w:firstLine="0"/>
+              <w:jc w:val="center"/>
+              <w:rPr>
+                <w:rFonts w:ascii="Times New Roman" w:hAnsi="Times New Roman" w:cs="Times New Roman"/>
+              </w:rPr>
+            </w:pPr>
+            <w:r>
+              <w:rPr>
+                <w:rFonts w:ascii="Times New Roman" w:hAnsi="Times New Roman" w:cs="Times New Roman"/>
+              </w:rPr>
+              <w:t>∑</w:t>
+            </w:r>
+          </w:p>
+        </w:tc>
+        <w:tc>
+          <w:tcPr>
+            <w:tcW w:w="1870" w:type="dxa"/>
+          </w:tcPr>
+          <w:p>
+            <w:pPr>
+              <w:ind w:firstLine="0"/>
+              <w:jc w:val="center"/>
+              <w:rPr>
+                <w:rFonts w:cstheme="minorHAnsi"/>
+              </w:rPr>
+            </w:pPr>
+            <w:r>
+              <w:rPr>
+                <w:rFonts w:cstheme="minorHAnsi"/>
+              </w:rPr>
+              <w:t>Σ</w:t>
+            </w:r>
+          </w:p>
+        </w:tc>
+        <w:tc>
+          <w:tcPr>
+            <w:tcW w:w="1870" w:type="dxa"/>
+          </w:tcPr>
+          <w:p>
+            <w:pPr>
+              <w:ind w:firstLine="0"/>
+              <w:jc w:val="center"/>
+              <w:rPr>
+                <w:rFonts w:asciiTheme="majorBidi" w:hAnsiTheme="majorBidi" w:cstheme="majorBidi"/>
+                <w:sz w:val="20"/>
+                <w:szCs w:val="20"/>
+              </w:rPr>
+            </w:pPr>
+          </w:p>
+        </w:tc>
+        <w:tc>
+          <w:tcPr>
+            <w:tcW w:w="2665" w:type="dxa"/>
+          </w:tcPr>
+          <w:p>
+            <w:pPr>
+              <w:ind w:firstLine="0"/>
+              <w:rPr>
+                <w:rFonts w:asciiTheme="majorBidi" w:hAnsiTheme="majorBidi" w:cstheme="majorBidi"/>
+                <w:sz w:val="20"/>
+                <w:szCs w:val="20"/>
+              </w:rPr>
+            </w:pPr>
+          </w:p>
+        </w:tc>
+        <w:tc>
+          <w:tcPr>
+            <w:tcW w:w="2610" w:type="dxa"/>
+          </w:tcPr>
+          <w:p>
+            <w:pPr>
+              <w:ind w:firstLine="0"/>
+              <w:rPr>
+                <w:rFonts w:asciiTheme="majorBidi" w:hAnsiTheme="majorBidi" w:cstheme="majorBidi"/>
+                <w:sz w:val="20"/>
+                <w:szCs w:val="20"/>
+              </w:rPr>
+            </w:pPr>
+            <w:r>
+              <w:rPr>
+                <w:rFonts w:asciiTheme="majorBidi" w:hAnsiTheme="majorBidi" w:cstheme="majorBidi"/>
+                <w:sz w:val="20"/>
+                <w:szCs w:val="20"/>
+              </w:rPr>
+              <w:t>Alt + 228</w:t>
             </w:r>
           </w:p>
         </w:tc>
@@ -1690,7 +1786,7 @@
         <w:sz w:val="18"/>
         <w:szCs w:val="18"/>
       </w:rPr>
-      <w:t>1/31/2023 3:19:48 PM</w:t>
+      <w:t>1/31/2023 5:18:29 PM</w:t>
     </w:r>
     <w:r>
       <w:rPr>

</xml_diff>